<commit_message>
Output data kinda done
</commit_message>
<xml_diff>
--- a/Relatório1.docx
+++ b/Relatório1.docx
@@ -1268,25 +1268,6 @@
       <w:pPr>
         <w:rPr>
           <w:rFonts w:ascii="Arial Nova" w:hAnsi="Arial Nova"/>
-          <w:sz w:val="32"/>
-          <w:szCs w:val="32"/>
-          <w:lang w:val="pt-PT"/>
-        </w:rPr>
-      </w:pPr>
-      <w:r>
-        <w:rPr>
-          <w:rFonts w:ascii="Arial Nova" w:hAnsi="Arial Nova"/>
-          <w:sz w:val="32"/>
-          <w:szCs w:val="32"/>
-          <w:lang w:val="pt-PT"/>
-        </w:rPr>
-        <w:t>Grafo</w:t>
-      </w:r>
-    </w:p>
-    <w:p>
-      <w:pPr>
-        <w:rPr>
-          <w:rFonts w:ascii="Arial Nova" w:hAnsi="Arial Nova"/>
           <w:sz w:val="24"/>
           <w:szCs w:val="24"/>
           <w:lang w:val="pt-PT"/>
@@ -2126,20 +2107,11 @@
       <w:pPr>
         <w:rPr>
           <w:rFonts w:ascii="Arial Nova" w:hAnsi="Arial Nova" w:cs="Cambria Math"/>
-          <w:sz w:val="32"/>
-          <w:szCs w:val="32"/>
-          <w:lang w:val="pt-PT"/>
-        </w:rPr>
-      </w:pPr>
-      <w:r>
-        <w:rPr>
-          <w:rFonts w:ascii="Arial Nova" w:hAnsi="Arial Nova" w:cs="Cambria Math"/>
-          <w:sz w:val="32"/>
-          <w:szCs w:val="32"/>
-          <w:lang w:val="pt-PT"/>
-        </w:rPr>
-        <w:t>Veículos</w:t>
-      </w:r>
+          <w:sz w:val="24"/>
+          <w:szCs w:val="24"/>
+          <w:lang w:val="pt-PT"/>
+        </w:rPr>
+      </w:pPr>
     </w:p>
     <w:p>
       <w:pPr>
@@ -2224,20 +2196,11 @@
       <w:pPr>
         <w:rPr>
           <w:rFonts w:ascii="Arial Nova" w:hAnsi="Arial Nova" w:cs="Cambria Math"/>
-          <w:sz w:val="32"/>
-          <w:szCs w:val="32"/>
-          <w:lang w:val="pt-PT"/>
-        </w:rPr>
-      </w:pPr>
-      <w:r>
-        <w:rPr>
-          <w:rFonts w:ascii="Arial Nova" w:hAnsi="Arial Nova" w:cs="Cambria Math"/>
-          <w:sz w:val="32"/>
-          <w:szCs w:val="32"/>
-          <w:lang w:val="pt-PT"/>
-        </w:rPr>
-        <w:t>Encomendas</w:t>
-      </w:r>
+          <w:sz w:val="24"/>
+          <w:szCs w:val="24"/>
+          <w:lang w:val="pt-PT"/>
+        </w:rPr>
+      </w:pPr>
     </w:p>
     <w:p>
       <w:pPr>
@@ -2370,6 +2333,21 @@
       <w:pPr>
         <w:rPr>
           <w:rFonts w:ascii="Arial Nova" w:hAnsi="Arial Nova" w:cs="Cambria Math"/>
+          <w:sz w:val="24"/>
+          <w:szCs w:val="24"/>
+          <w:lang w:val="pt-PT"/>
+        </w:rPr>
+      </w:pPr>
+    </w:p>
+    <w:p>
+      <w:pPr>
+        <w:pStyle w:val="PargrafodaLista"/>
+        <w:numPr>
+          <w:ilvl w:val="1"/>
+          <w:numId w:val="16"/>
+        </w:numPr>
+        <w:rPr>
+          <w:rFonts w:ascii="Arial Nova" w:hAnsi="Arial Nova" w:cs="Cambria Math"/>
           <w:sz w:val="32"/>
           <w:szCs w:val="32"/>
           <w:lang w:val="pt-PT"/>
@@ -2382,35 +2360,208 @@
           <w:szCs w:val="32"/>
           <w:lang w:val="pt-PT"/>
         </w:rPr>
-        <w:t>2.2 Output Data</w:t>
-      </w:r>
-    </w:p>
-    <w:p>
-      <w:pPr>
-        <w:rPr>
-          <w:rFonts w:ascii="Arial Nova" w:hAnsi="Arial Nova" w:cs="Cambria Math"/>
-          <w:sz w:val="24"/>
-          <w:szCs w:val="24"/>
-          <w:lang w:val="pt-PT"/>
-        </w:rPr>
-      </w:pPr>
-      <w:r>
-        <w:rPr>
-          <w:rFonts w:ascii="Arial Nova" w:hAnsi="Arial Nova" w:cs="Cambria Math"/>
-          <w:sz w:val="24"/>
-          <w:szCs w:val="24"/>
-          <w:lang w:val="pt-PT"/>
-        </w:rPr>
-        <w:t>Para cada</w:t>
-      </w:r>
-      <w:r>
-        <w:rPr>
-          <w:rFonts w:ascii="Arial Nova" w:hAnsi="Arial Nova" w:cs="Cambria Math"/>
-          <w:sz w:val="24"/>
-          <w:szCs w:val="24"/>
-          <w:lang w:val="pt-PT"/>
-        </w:rPr>
-        <w:t xml:space="preserve"> encomenda será ca</w:t>
+        <w:t>Output Data</w:t>
+      </w:r>
+    </w:p>
+    <w:p>
+      <w:pPr>
+        <w:rPr>
+          <w:rFonts w:ascii="Arial Nova" w:hAnsi="Arial Nova" w:cs="Cambria Math"/>
+          <w:sz w:val="24"/>
+          <w:szCs w:val="24"/>
+          <w:lang w:val="pt-PT"/>
+        </w:rPr>
+      </w:pPr>
+      <w:r>
+        <w:rPr>
+          <w:rFonts w:ascii="Arial Nova" w:hAnsi="Arial Nova" w:cs="Cambria Math"/>
+          <w:sz w:val="24"/>
+          <w:szCs w:val="24"/>
+          <w:lang w:val="pt-PT"/>
+        </w:rPr>
+        <w:t>Para cada veículo, é retornado um caminho Cam, que representa o melhor caminho (em termos de distância percorrida) para realizar as recolhas e entregas EnV que lhe foram atribuídas.</w:t>
+      </w:r>
+    </w:p>
+    <w:p>
+      <w:pPr>
+        <w:rPr>
+          <w:rFonts w:ascii="Arial Nova" w:hAnsi="Arial Nova" w:cs="Cambria Math"/>
+          <w:sz w:val="24"/>
+          <w:szCs w:val="24"/>
+          <w:lang w:val="pt-PT"/>
+        </w:rPr>
+      </w:pPr>
+      <w:r>
+        <w:rPr>
+          <w:rFonts w:ascii="Arial Nova" w:hAnsi="Arial Nova" w:cs="Cambria Math"/>
+          <w:sz w:val="24"/>
+          <w:szCs w:val="24"/>
+          <w:lang w:val="pt-PT"/>
+        </w:rPr>
+        <w:t>Para cada veículo</w:t>
+      </w:r>
+    </w:p>
+    <w:p>
+      <w:pPr>
+        <w:pStyle w:val="PargrafodaLista"/>
+        <w:numPr>
+          <w:ilvl w:val="0"/>
+          <w:numId w:val="18"/>
+        </w:numPr>
+        <w:rPr>
+          <w:rFonts w:ascii="Arial Nova" w:hAnsi="Arial Nova" w:cs="Cambria Math"/>
+          <w:sz w:val="32"/>
+          <w:szCs w:val="32"/>
+          <w:lang w:val="pt-PT"/>
+        </w:rPr>
+      </w:pPr>
+      <w:r>
+        <w:rPr>
+          <w:rFonts w:ascii="Arial Nova" w:hAnsi="Arial Nova" w:cs="Cambria Math"/>
+          <w:sz w:val="24"/>
+          <w:szCs w:val="24"/>
+          <w:lang w:val="pt-PT"/>
+        </w:rPr>
+        <w:t xml:space="preserve">Cam </w:t>
+      </w:r>
+      <w:r>
+        <w:rPr>
+          <w:rFonts w:ascii="Arial Nova" w:hAnsi="Arial Nova" w:cs="Cambria Math"/>
+          <w:sz w:val="24"/>
+          <w:szCs w:val="24"/>
+          <w:lang w:val="pt-PT"/>
+        </w:rPr>
+        <w:t>–</w:t>
+      </w:r>
+      <w:r>
+        <w:rPr>
+          <w:rFonts w:ascii="Arial Nova" w:hAnsi="Arial Nova" w:cs="Cambria Math"/>
+          <w:sz w:val="24"/>
+          <w:szCs w:val="24"/>
+          <w:lang w:val="pt-PT"/>
+        </w:rPr>
+        <w:t xml:space="preserve"> sequência</w:t>
+      </w:r>
+      <w:r>
+        <w:rPr>
+          <w:rFonts w:ascii="Arial Nova" w:hAnsi="Arial Nova" w:cs="Cambria Math"/>
+          <w:sz w:val="24"/>
+          <w:szCs w:val="24"/>
+          <w:lang w:val="pt-PT"/>
+        </w:rPr>
+        <w:t xml:space="preserve"> de nós que representa o melhor caminho para um dado veículo </w:t>
+      </w:r>
+      <w:r>
+        <w:rPr>
+          <w:rFonts w:ascii="Arial Nova" w:hAnsi="Arial Nova" w:cs="Cambria Math"/>
+          <w:sz w:val="24"/>
+          <w:szCs w:val="24"/>
+          <w:lang w:val="pt-PT"/>
+        </w:rPr>
+        <w:t>(</w:t>
+      </w:r>
+      <w:r>
+        <w:rPr>
+          <w:rFonts w:ascii="Arial Nova" w:hAnsi="Arial Nova" w:cs="Cambria Math"/>
+          <w:sz w:val="24"/>
+          <w:szCs w:val="24"/>
+          <w:lang w:val="pt-PT"/>
+        </w:rPr>
+        <w:t>Cam</w:t>
+      </w:r>
+      <w:r>
+        <w:rPr>
+          <w:rFonts w:ascii="Arial Nova" w:hAnsi="Arial Nova" w:cs="Cambria Math"/>
+          <w:sz w:val="24"/>
+          <w:szCs w:val="24"/>
+          <w:lang w:val="pt-PT"/>
+        </w:rPr>
+        <w:t>(i) é o i-ésimo elemento</w:t>
+      </w:r>
+      <w:r>
+        <w:rPr>
+          <w:rFonts w:ascii="Arial Nova" w:hAnsi="Arial Nova" w:cs="Cambria Math"/>
+          <w:sz w:val="24"/>
+          <w:szCs w:val="24"/>
+          <w:lang w:val="pt-PT"/>
+        </w:rPr>
+        <w:t xml:space="preserve">, Cam(i) </w:t>
+      </w:r>
+      <w:r>
+        <w:rPr>
+          <w:rFonts w:ascii="Cambria Math" w:hAnsi="Cambria Math" w:cs="Cambria Math"/>
+          <w:lang w:val="pt-PT"/>
+        </w:rPr>
+        <w:t xml:space="preserve">∈ </w:t>
+      </w:r>
+      <w:r>
+        <w:rPr>
+          <w:rFonts w:ascii="Arial Nova" w:hAnsi="Arial Nova" w:cs="Cambria Math"/>
+          <w:sz w:val="24"/>
+          <w:szCs w:val="24"/>
+          <w:lang w:val="pt-PT"/>
+        </w:rPr>
+        <w:t>V)</w:t>
+      </w:r>
+    </w:p>
+    <w:p>
+      <w:pPr>
+        <w:pStyle w:val="PargrafodaLista"/>
+        <w:numPr>
+          <w:ilvl w:val="0"/>
+          <w:numId w:val="17"/>
+        </w:numPr>
+        <w:rPr>
+          <w:rFonts w:ascii="Arial Nova" w:hAnsi="Arial Nova" w:cs="Cambria Math"/>
+          <w:sz w:val="24"/>
+          <w:szCs w:val="24"/>
+          <w:lang w:val="pt-PT"/>
+        </w:rPr>
+      </w:pPr>
+      <w:r>
+        <w:rPr>
+          <w:rFonts w:ascii="Arial Nova" w:hAnsi="Arial Nova" w:cs="Cambria Math"/>
+          <w:sz w:val="24"/>
+          <w:szCs w:val="24"/>
+          <w:lang w:val="pt-PT"/>
+        </w:rPr>
+        <w:t>EnV – conjunto de entregas das quais um veículo ficou encarregue (</w:t>
+      </w:r>
+      <w:r>
+        <w:rPr>
+          <w:rFonts w:ascii="Arial Nova" w:hAnsi="Arial Nova" w:cs="Cambria Math"/>
+          <w:sz w:val="24"/>
+          <w:szCs w:val="24"/>
+          <w:lang w:val="pt-PT"/>
+        </w:rPr>
+        <w:t>En</w:t>
+      </w:r>
+      <w:r>
+        <w:rPr>
+          <w:rFonts w:ascii="Arial Nova" w:hAnsi="Arial Nova" w:cs="Cambria Math"/>
+          <w:sz w:val="24"/>
+          <w:szCs w:val="24"/>
+          <w:lang w:val="pt-PT"/>
+        </w:rPr>
+        <w:t>V</w:t>
+      </w:r>
+      <w:r>
+        <w:rPr>
+          <w:rFonts w:ascii="Arial Nova" w:hAnsi="Arial Nova" w:cs="Cambria Math"/>
+          <w:sz w:val="24"/>
+          <w:szCs w:val="24"/>
+          <w:lang w:val="pt-PT"/>
+        </w:rPr>
+        <w:t>(i) é o i-ésimo elemento</w:t>
+      </w:r>
+      <w:r>
+        <w:rPr>
+          <w:rFonts w:ascii="Arial Nova" w:hAnsi="Arial Nova" w:cs="Cambria Math"/>
+          <w:sz w:val="24"/>
+          <w:szCs w:val="24"/>
+          <w:lang w:val="pt-PT"/>
+        </w:rPr>
+        <w:t>)</w:t>
       </w:r>
     </w:p>
     <w:p>
@@ -3535,6 +3686,119 @@
     </w:lvl>
   </w:abstractNum>
   <w:abstractNum w:abstractNumId="6" w15:restartNumberingAfterBreak="0">
+    <w:nsid w:val="33964B31"/>
+    <w:multiLevelType w:val="hybridMultilevel"/>
+    <w:tmpl w:val="CB5E8A36"/>
+    <w:lvl w:ilvl="0" w:tplc="08090001">
+      <w:start w:val="1"/>
+      <w:numFmt w:val="bullet"/>
+      <w:lvlText w:val=""/>
+      <w:lvlJc w:val="left"/>
+      <w:pPr>
+        <w:ind w:left="720" w:hanging="360"/>
+      </w:pPr>
+      <w:rPr>
+        <w:rFonts w:ascii="Symbol" w:hAnsi="Symbol" w:hint="default"/>
+      </w:rPr>
+    </w:lvl>
+    <w:lvl w:ilvl="1" w:tplc="08090003" w:tentative="1">
+      <w:start w:val="1"/>
+      <w:numFmt w:val="bullet"/>
+      <w:lvlText w:val="o"/>
+      <w:lvlJc w:val="left"/>
+      <w:pPr>
+        <w:ind w:left="1440" w:hanging="360"/>
+      </w:pPr>
+      <w:rPr>
+        <w:rFonts w:ascii="Courier New" w:hAnsi="Courier New" w:cs="Courier New" w:hint="default"/>
+      </w:rPr>
+    </w:lvl>
+    <w:lvl w:ilvl="2" w:tplc="08090005" w:tentative="1">
+      <w:start w:val="1"/>
+      <w:numFmt w:val="bullet"/>
+      <w:lvlText w:val=""/>
+      <w:lvlJc w:val="left"/>
+      <w:pPr>
+        <w:ind w:left="2160" w:hanging="360"/>
+      </w:pPr>
+      <w:rPr>
+        <w:rFonts w:ascii="Wingdings" w:hAnsi="Wingdings" w:hint="default"/>
+      </w:rPr>
+    </w:lvl>
+    <w:lvl w:ilvl="3" w:tplc="08090001" w:tentative="1">
+      <w:start w:val="1"/>
+      <w:numFmt w:val="bullet"/>
+      <w:lvlText w:val=""/>
+      <w:lvlJc w:val="left"/>
+      <w:pPr>
+        <w:ind w:left="2880" w:hanging="360"/>
+      </w:pPr>
+      <w:rPr>
+        <w:rFonts w:ascii="Symbol" w:hAnsi="Symbol" w:hint="default"/>
+      </w:rPr>
+    </w:lvl>
+    <w:lvl w:ilvl="4" w:tplc="08090003" w:tentative="1">
+      <w:start w:val="1"/>
+      <w:numFmt w:val="bullet"/>
+      <w:lvlText w:val="o"/>
+      <w:lvlJc w:val="left"/>
+      <w:pPr>
+        <w:ind w:left="3600" w:hanging="360"/>
+      </w:pPr>
+      <w:rPr>
+        <w:rFonts w:ascii="Courier New" w:hAnsi="Courier New" w:cs="Courier New" w:hint="default"/>
+      </w:rPr>
+    </w:lvl>
+    <w:lvl w:ilvl="5" w:tplc="08090005" w:tentative="1">
+      <w:start w:val="1"/>
+      <w:numFmt w:val="bullet"/>
+      <w:lvlText w:val=""/>
+      <w:lvlJc w:val="left"/>
+      <w:pPr>
+        <w:ind w:left="4320" w:hanging="360"/>
+      </w:pPr>
+      <w:rPr>
+        <w:rFonts w:ascii="Wingdings" w:hAnsi="Wingdings" w:hint="default"/>
+      </w:rPr>
+    </w:lvl>
+    <w:lvl w:ilvl="6" w:tplc="08090001" w:tentative="1">
+      <w:start w:val="1"/>
+      <w:numFmt w:val="bullet"/>
+      <w:lvlText w:val=""/>
+      <w:lvlJc w:val="left"/>
+      <w:pPr>
+        <w:ind w:left="5040" w:hanging="360"/>
+      </w:pPr>
+      <w:rPr>
+        <w:rFonts w:ascii="Symbol" w:hAnsi="Symbol" w:hint="default"/>
+      </w:rPr>
+    </w:lvl>
+    <w:lvl w:ilvl="7" w:tplc="08090003" w:tentative="1">
+      <w:start w:val="1"/>
+      <w:numFmt w:val="bullet"/>
+      <w:lvlText w:val="o"/>
+      <w:lvlJc w:val="left"/>
+      <w:pPr>
+        <w:ind w:left="5760" w:hanging="360"/>
+      </w:pPr>
+      <w:rPr>
+        <w:rFonts w:ascii="Courier New" w:hAnsi="Courier New" w:cs="Courier New" w:hint="default"/>
+      </w:rPr>
+    </w:lvl>
+    <w:lvl w:ilvl="8" w:tplc="08090005" w:tentative="1">
+      <w:start w:val="1"/>
+      <w:numFmt w:val="bullet"/>
+      <w:lvlText w:val=""/>
+      <w:lvlJc w:val="left"/>
+      <w:pPr>
+        <w:ind w:left="6480" w:hanging="360"/>
+      </w:pPr>
+      <w:rPr>
+        <w:rFonts w:ascii="Wingdings" w:hAnsi="Wingdings" w:hint="default"/>
+      </w:rPr>
+    </w:lvl>
+  </w:abstractNum>
+  <w:abstractNum w:abstractNumId="7" w15:restartNumberingAfterBreak="0">
     <w:nsid w:val="3ABA3768"/>
     <w:multiLevelType w:val="hybridMultilevel"/>
     <w:tmpl w:val="AD7C15BA"/>
@@ -3647,7 +3911,7 @@
       </w:rPr>
     </w:lvl>
   </w:abstractNum>
-  <w:abstractNum w:abstractNumId="7" w15:restartNumberingAfterBreak="0">
+  <w:abstractNum w:abstractNumId="8" w15:restartNumberingAfterBreak="0">
     <w:nsid w:val="3B125360"/>
     <w:multiLevelType w:val="hybridMultilevel"/>
     <w:tmpl w:val="C268C602"/>
@@ -3760,7 +4024,120 @@
       </w:rPr>
     </w:lvl>
   </w:abstractNum>
-  <w:abstractNum w:abstractNumId="8" w15:restartNumberingAfterBreak="0">
+  <w:abstractNum w:abstractNumId="9" w15:restartNumberingAfterBreak="0">
+    <w:nsid w:val="4DA456B6"/>
+    <w:multiLevelType w:val="multilevel"/>
+    <w:tmpl w:val="B08A0D8E"/>
+    <w:lvl w:ilvl="0">
+      <w:start w:val="2"/>
+      <w:numFmt w:val="decimal"/>
+      <w:lvlText w:val="%1"/>
+      <w:lvlJc w:val="left"/>
+      <w:pPr>
+        <w:ind w:left="435" w:hanging="435"/>
+      </w:pPr>
+      <w:rPr>
+        <w:rFonts w:hint="default"/>
+      </w:rPr>
+    </w:lvl>
+    <w:lvl w:ilvl="1">
+      <w:start w:val="2"/>
+      <w:numFmt w:val="decimal"/>
+      <w:lvlText w:val="%1.%2"/>
+      <w:lvlJc w:val="left"/>
+      <w:pPr>
+        <w:ind w:left="720" w:hanging="720"/>
+      </w:pPr>
+      <w:rPr>
+        <w:rFonts w:hint="default"/>
+      </w:rPr>
+    </w:lvl>
+    <w:lvl w:ilvl="2">
+      <w:start w:val="1"/>
+      <w:numFmt w:val="decimal"/>
+      <w:lvlText w:val="%1.%2.%3"/>
+      <w:lvlJc w:val="left"/>
+      <w:pPr>
+        <w:ind w:left="720" w:hanging="720"/>
+      </w:pPr>
+      <w:rPr>
+        <w:rFonts w:hint="default"/>
+      </w:rPr>
+    </w:lvl>
+    <w:lvl w:ilvl="3">
+      <w:start w:val="1"/>
+      <w:numFmt w:val="decimal"/>
+      <w:lvlText w:val="%1.%2.%3.%4"/>
+      <w:lvlJc w:val="left"/>
+      <w:pPr>
+        <w:ind w:left="1080" w:hanging="1080"/>
+      </w:pPr>
+      <w:rPr>
+        <w:rFonts w:hint="default"/>
+      </w:rPr>
+    </w:lvl>
+    <w:lvl w:ilvl="4">
+      <w:start w:val="1"/>
+      <w:numFmt w:val="decimal"/>
+      <w:lvlText w:val="%1.%2.%3.%4.%5"/>
+      <w:lvlJc w:val="left"/>
+      <w:pPr>
+        <w:ind w:left="1440" w:hanging="1440"/>
+      </w:pPr>
+      <w:rPr>
+        <w:rFonts w:hint="default"/>
+      </w:rPr>
+    </w:lvl>
+    <w:lvl w:ilvl="5">
+      <w:start w:val="1"/>
+      <w:numFmt w:val="decimal"/>
+      <w:lvlText w:val="%1.%2.%3.%4.%5.%6"/>
+      <w:lvlJc w:val="left"/>
+      <w:pPr>
+        <w:ind w:left="1800" w:hanging="1800"/>
+      </w:pPr>
+      <w:rPr>
+        <w:rFonts w:hint="default"/>
+      </w:rPr>
+    </w:lvl>
+    <w:lvl w:ilvl="6">
+      <w:start w:val="1"/>
+      <w:numFmt w:val="decimal"/>
+      <w:lvlText w:val="%1.%2.%3.%4.%5.%6.%7"/>
+      <w:lvlJc w:val="left"/>
+      <w:pPr>
+        <w:ind w:left="1800" w:hanging="1800"/>
+      </w:pPr>
+      <w:rPr>
+        <w:rFonts w:hint="default"/>
+      </w:rPr>
+    </w:lvl>
+    <w:lvl w:ilvl="7">
+      <w:start w:val="1"/>
+      <w:numFmt w:val="decimal"/>
+      <w:lvlText w:val="%1.%2.%3.%4.%5.%6.%7.%8"/>
+      <w:lvlJc w:val="left"/>
+      <w:pPr>
+        <w:ind w:left="2160" w:hanging="2160"/>
+      </w:pPr>
+      <w:rPr>
+        <w:rFonts w:hint="default"/>
+      </w:rPr>
+    </w:lvl>
+    <w:lvl w:ilvl="8">
+      <w:start w:val="1"/>
+      <w:numFmt w:val="decimal"/>
+      <w:lvlText w:val="%1.%2.%3.%4.%5.%6.%7.%8.%9"/>
+      <w:lvlJc w:val="left"/>
+      <w:pPr>
+        <w:ind w:left="2520" w:hanging="2520"/>
+      </w:pPr>
+      <w:rPr>
+        <w:rFonts w:hint="default"/>
+      </w:rPr>
+    </w:lvl>
+  </w:abstractNum>
+  <w:abstractNum w:abstractNumId="10" w15:restartNumberingAfterBreak="0">
     <w:nsid w:val="4E1A7F85"/>
     <w:multiLevelType w:val="hybridMultilevel"/>
     <w:tmpl w:val="BAE2E97C"/>
@@ -3873,7 +4250,7 @@
       </w:rPr>
     </w:lvl>
   </w:abstractNum>
-  <w:abstractNum w:abstractNumId="9" w15:restartNumberingAfterBreak="0">
+  <w:abstractNum w:abstractNumId="11" w15:restartNumberingAfterBreak="0">
     <w:nsid w:val="4EF60B9A"/>
     <w:multiLevelType w:val="hybridMultilevel"/>
     <w:tmpl w:val="8BC2294A"/>
@@ -3986,7 +4363,7 @@
       </w:rPr>
     </w:lvl>
   </w:abstractNum>
-  <w:abstractNum w:abstractNumId="10" w15:restartNumberingAfterBreak="0">
+  <w:abstractNum w:abstractNumId="12" w15:restartNumberingAfterBreak="0">
     <w:nsid w:val="50E82A04"/>
     <w:multiLevelType w:val="hybridMultilevel"/>
     <w:tmpl w:val="2B108E78"/>
@@ -4072,7 +4449,7 @@
       </w:pPr>
     </w:lvl>
   </w:abstractNum>
-  <w:abstractNum w:abstractNumId="11" w15:restartNumberingAfterBreak="0">
+  <w:abstractNum w:abstractNumId="13" w15:restartNumberingAfterBreak="0">
     <w:nsid w:val="5A3432FB"/>
     <w:multiLevelType w:val="hybridMultilevel"/>
     <w:tmpl w:val="A5B2101C"/>
@@ -4161,7 +4538,120 @@
       </w:pPr>
     </w:lvl>
   </w:abstractNum>
-  <w:abstractNum w:abstractNumId="12" w15:restartNumberingAfterBreak="0">
+  <w:abstractNum w:abstractNumId="14" w15:restartNumberingAfterBreak="0">
+    <w:nsid w:val="5F6B5914"/>
+    <w:multiLevelType w:val="hybridMultilevel"/>
+    <w:tmpl w:val="3EE2CD6E"/>
+    <w:lvl w:ilvl="0" w:tplc="08090001">
+      <w:start w:val="1"/>
+      <w:numFmt w:val="bullet"/>
+      <w:lvlText w:val=""/>
+      <w:lvlJc w:val="left"/>
+      <w:pPr>
+        <w:ind w:left="720" w:hanging="360"/>
+      </w:pPr>
+      <w:rPr>
+        <w:rFonts w:ascii="Symbol" w:hAnsi="Symbol" w:hint="default"/>
+      </w:rPr>
+    </w:lvl>
+    <w:lvl w:ilvl="1" w:tplc="08090003" w:tentative="1">
+      <w:start w:val="1"/>
+      <w:numFmt w:val="bullet"/>
+      <w:lvlText w:val="o"/>
+      <w:lvlJc w:val="left"/>
+      <w:pPr>
+        <w:ind w:left="1440" w:hanging="360"/>
+      </w:pPr>
+      <w:rPr>
+        <w:rFonts w:ascii="Courier New" w:hAnsi="Courier New" w:cs="Courier New" w:hint="default"/>
+      </w:rPr>
+    </w:lvl>
+    <w:lvl w:ilvl="2" w:tplc="08090005" w:tentative="1">
+      <w:start w:val="1"/>
+      <w:numFmt w:val="bullet"/>
+      <w:lvlText w:val=""/>
+      <w:lvlJc w:val="left"/>
+      <w:pPr>
+        <w:ind w:left="2160" w:hanging="360"/>
+      </w:pPr>
+      <w:rPr>
+        <w:rFonts w:ascii="Wingdings" w:hAnsi="Wingdings" w:hint="default"/>
+      </w:rPr>
+    </w:lvl>
+    <w:lvl w:ilvl="3" w:tplc="08090001" w:tentative="1">
+      <w:start w:val="1"/>
+      <w:numFmt w:val="bullet"/>
+      <w:lvlText w:val=""/>
+      <w:lvlJc w:val="left"/>
+      <w:pPr>
+        <w:ind w:left="2880" w:hanging="360"/>
+      </w:pPr>
+      <w:rPr>
+        <w:rFonts w:ascii="Symbol" w:hAnsi="Symbol" w:hint="default"/>
+      </w:rPr>
+    </w:lvl>
+    <w:lvl w:ilvl="4" w:tplc="08090003" w:tentative="1">
+      <w:start w:val="1"/>
+      <w:numFmt w:val="bullet"/>
+      <w:lvlText w:val="o"/>
+      <w:lvlJc w:val="left"/>
+      <w:pPr>
+        <w:ind w:left="3600" w:hanging="360"/>
+      </w:pPr>
+      <w:rPr>
+        <w:rFonts w:ascii="Courier New" w:hAnsi="Courier New" w:cs="Courier New" w:hint="default"/>
+      </w:rPr>
+    </w:lvl>
+    <w:lvl w:ilvl="5" w:tplc="08090005" w:tentative="1">
+      <w:start w:val="1"/>
+      <w:numFmt w:val="bullet"/>
+      <w:lvlText w:val=""/>
+      <w:lvlJc w:val="left"/>
+      <w:pPr>
+        <w:ind w:left="4320" w:hanging="360"/>
+      </w:pPr>
+      <w:rPr>
+        <w:rFonts w:ascii="Wingdings" w:hAnsi="Wingdings" w:hint="default"/>
+      </w:rPr>
+    </w:lvl>
+    <w:lvl w:ilvl="6" w:tplc="08090001" w:tentative="1">
+      <w:start w:val="1"/>
+      <w:numFmt w:val="bullet"/>
+      <w:lvlText w:val=""/>
+      <w:lvlJc w:val="left"/>
+      <w:pPr>
+        <w:ind w:left="5040" w:hanging="360"/>
+      </w:pPr>
+      <w:rPr>
+        <w:rFonts w:ascii="Symbol" w:hAnsi="Symbol" w:hint="default"/>
+      </w:rPr>
+    </w:lvl>
+    <w:lvl w:ilvl="7" w:tplc="08090003" w:tentative="1">
+      <w:start w:val="1"/>
+      <w:numFmt w:val="bullet"/>
+      <w:lvlText w:val="o"/>
+      <w:lvlJc w:val="left"/>
+      <w:pPr>
+        <w:ind w:left="5760" w:hanging="360"/>
+      </w:pPr>
+      <w:rPr>
+        <w:rFonts w:ascii="Courier New" w:hAnsi="Courier New" w:cs="Courier New" w:hint="default"/>
+      </w:rPr>
+    </w:lvl>
+    <w:lvl w:ilvl="8" w:tplc="08090005" w:tentative="1">
+      <w:start w:val="1"/>
+      <w:numFmt w:val="bullet"/>
+      <w:lvlText w:val=""/>
+      <w:lvlJc w:val="left"/>
+      <w:pPr>
+        <w:ind w:left="6480" w:hanging="360"/>
+      </w:pPr>
+      <w:rPr>
+        <w:rFonts w:ascii="Wingdings" w:hAnsi="Wingdings" w:hint="default"/>
+      </w:rPr>
+    </w:lvl>
+  </w:abstractNum>
+  <w:abstractNum w:abstractNumId="15" w15:restartNumberingAfterBreak="0">
     <w:nsid w:val="618E605A"/>
     <w:multiLevelType w:val="hybridMultilevel"/>
     <w:tmpl w:val="1B887512"/>
@@ -4274,7 +4764,7 @@
       </w:rPr>
     </w:lvl>
   </w:abstractNum>
-  <w:abstractNum w:abstractNumId="13" w15:restartNumberingAfterBreak="0">
+  <w:abstractNum w:abstractNumId="16" w15:restartNumberingAfterBreak="0">
     <w:nsid w:val="7227043B"/>
     <w:multiLevelType w:val="hybridMultilevel"/>
     <w:tmpl w:val="0A244B80"/>
@@ -4381,6 +4871,121 @@
       <w:lvlJc w:val="left"/>
       <w:pPr>
         <w:ind w:left="7200" w:hanging="360"/>
+      </w:pPr>
+      <w:rPr>
+        <w:rFonts w:ascii="Wingdings" w:hAnsi="Wingdings" w:hint="default"/>
+      </w:rPr>
+    </w:lvl>
+  </w:abstractNum>
+  <w:abstractNum w:abstractNumId="17" w15:restartNumberingAfterBreak="0">
+    <w:nsid w:val="780E0DD8"/>
+    <w:multiLevelType w:val="hybridMultilevel"/>
+    <w:tmpl w:val="64AC8A24"/>
+    <w:lvl w:ilvl="0" w:tplc="02E2D8BC">
+      <w:start w:val="1"/>
+      <w:numFmt w:val="bullet"/>
+      <w:lvlText w:val=""/>
+      <w:lvlJc w:val="left"/>
+      <w:pPr>
+        <w:ind w:left="720" w:hanging="360"/>
+      </w:pPr>
+      <w:rPr>
+        <w:rFonts w:ascii="Symbol" w:hAnsi="Symbol" w:hint="default"/>
+        <w:sz w:val="24"/>
+        <w:szCs w:val="24"/>
+      </w:rPr>
+    </w:lvl>
+    <w:lvl w:ilvl="1" w:tplc="08090003" w:tentative="1">
+      <w:start w:val="1"/>
+      <w:numFmt w:val="bullet"/>
+      <w:lvlText w:val="o"/>
+      <w:lvlJc w:val="left"/>
+      <w:pPr>
+        <w:ind w:left="1440" w:hanging="360"/>
+      </w:pPr>
+      <w:rPr>
+        <w:rFonts w:ascii="Courier New" w:hAnsi="Courier New" w:cs="Courier New" w:hint="default"/>
+      </w:rPr>
+    </w:lvl>
+    <w:lvl w:ilvl="2" w:tplc="08090005" w:tentative="1">
+      <w:start w:val="1"/>
+      <w:numFmt w:val="bullet"/>
+      <w:lvlText w:val=""/>
+      <w:lvlJc w:val="left"/>
+      <w:pPr>
+        <w:ind w:left="2160" w:hanging="360"/>
+      </w:pPr>
+      <w:rPr>
+        <w:rFonts w:ascii="Wingdings" w:hAnsi="Wingdings" w:hint="default"/>
+      </w:rPr>
+    </w:lvl>
+    <w:lvl w:ilvl="3" w:tplc="08090001" w:tentative="1">
+      <w:start w:val="1"/>
+      <w:numFmt w:val="bullet"/>
+      <w:lvlText w:val=""/>
+      <w:lvlJc w:val="left"/>
+      <w:pPr>
+        <w:ind w:left="2880" w:hanging="360"/>
+      </w:pPr>
+      <w:rPr>
+        <w:rFonts w:ascii="Symbol" w:hAnsi="Symbol" w:hint="default"/>
+      </w:rPr>
+    </w:lvl>
+    <w:lvl w:ilvl="4" w:tplc="08090003" w:tentative="1">
+      <w:start w:val="1"/>
+      <w:numFmt w:val="bullet"/>
+      <w:lvlText w:val="o"/>
+      <w:lvlJc w:val="left"/>
+      <w:pPr>
+        <w:ind w:left="3600" w:hanging="360"/>
+      </w:pPr>
+      <w:rPr>
+        <w:rFonts w:ascii="Courier New" w:hAnsi="Courier New" w:cs="Courier New" w:hint="default"/>
+      </w:rPr>
+    </w:lvl>
+    <w:lvl w:ilvl="5" w:tplc="08090005" w:tentative="1">
+      <w:start w:val="1"/>
+      <w:numFmt w:val="bullet"/>
+      <w:lvlText w:val=""/>
+      <w:lvlJc w:val="left"/>
+      <w:pPr>
+        <w:ind w:left="4320" w:hanging="360"/>
+      </w:pPr>
+      <w:rPr>
+        <w:rFonts w:ascii="Wingdings" w:hAnsi="Wingdings" w:hint="default"/>
+      </w:rPr>
+    </w:lvl>
+    <w:lvl w:ilvl="6" w:tplc="08090001" w:tentative="1">
+      <w:start w:val="1"/>
+      <w:numFmt w:val="bullet"/>
+      <w:lvlText w:val=""/>
+      <w:lvlJc w:val="left"/>
+      <w:pPr>
+        <w:ind w:left="5040" w:hanging="360"/>
+      </w:pPr>
+      <w:rPr>
+        <w:rFonts w:ascii="Symbol" w:hAnsi="Symbol" w:hint="default"/>
+      </w:rPr>
+    </w:lvl>
+    <w:lvl w:ilvl="7" w:tplc="08090003" w:tentative="1">
+      <w:start w:val="1"/>
+      <w:numFmt w:val="bullet"/>
+      <w:lvlText w:val="o"/>
+      <w:lvlJc w:val="left"/>
+      <w:pPr>
+        <w:ind w:left="5760" w:hanging="360"/>
+      </w:pPr>
+      <w:rPr>
+        <w:rFonts w:ascii="Courier New" w:hAnsi="Courier New" w:cs="Courier New" w:hint="default"/>
+      </w:rPr>
+    </w:lvl>
+    <w:lvl w:ilvl="8" w:tplc="08090005" w:tentative="1">
+      <w:start w:val="1"/>
+      <w:numFmt w:val="bullet"/>
+      <w:lvlText w:val=""/>
+      <w:lvlJc w:val="left"/>
+      <w:pPr>
+        <w:ind w:left="6480" w:hanging="360"/>
       </w:pPr>
       <w:rPr>
         <w:rFonts w:ascii="Wingdings" w:hAnsi="Wingdings" w:hint="default"/>
@@ -4391,43 +4996,55 @@
     <w:abstractNumId w:val="3"/>
   </w:num>
   <w:num w:numId="2">
-    <w:abstractNumId w:val="12"/>
+    <w:abstractNumId w:val="15"/>
   </w:num>
   <w:num w:numId="3">
     <w:abstractNumId w:val="5"/>
   </w:num>
   <w:num w:numId="4">
-    <w:abstractNumId w:val="10"/>
+    <w:abstractNumId w:val="12"/>
   </w:num>
   <w:num w:numId="5">
-    <w:abstractNumId w:val="7"/>
+    <w:abstractNumId w:val="8"/>
   </w:num>
   <w:num w:numId="6">
     <w:abstractNumId w:val="4"/>
   </w:num>
   <w:num w:numId="7">
-    <w:abstractNumId w:val="11"/>
+    <w:abstractNumId w:val="13"/>
   </w:num>
   <w:num w:numId="8">
     <w:abstractNumId w:val="2"/>
   </w:num>
   <w:num w:numId="9">
-    <w:abstractNumId w:val="9"/>
+    <w:abstractNumId w:val="11"/>
   </w:num>
   <w:num w:numId="10">
-    <w:abstractNumId w:val="8"/>
+    <w:abstractNumId w:val="10"/>
   </w:num>
   <w:num w:numId="11">
-    <w:abstractNumId w:val="13"/>
+    <w:abstractNumId w:val="16"/>
   </w:num>
   <w:num w:numId="12">
-    <w:abstractNumId w:val="6"/>
+    <w:abstractNumId w:val="7"/>
   </w:num>
   <w:num w:numId="13">
     <w:abstractNumId w:val="1"/>
   </w:num>
   <w:num w:numId="14">
     <w:abstractNumId w:val="0"/>
+  </w:num>
+  <w:num w:numId="15">
+    <w:abstractNumId w:val="14"/>
+  </w:num>
+  <w:num w:numId="16">
+    <w:abstractNumId w:val="9"/>
+  </w:num>
+  <w:num w:numId="17">
+    <w:abstractNumId w:val="6"/>
+  </w:num>
+  <w:num w:numId="18">
+    <w:abstractNumId w:val="17"/>
   </w:num>
 </w:numbering>
 </file>

</xml_diff>